<commit_message>
Complete project, need additional functionality
</commit_message>
<xml_diff>
--- a/CheckList.docx
+++ b/CheckList.docx
@@ -1212,10 +1212,7 @@
               <w:jc w:val="center"/>
             </w:pPr>
             <w:r>
-              <w:t>100</w:t>
-            </w:r>
-            <w:r>
-              <w:t>%</w:t>
+              <w:t>100%</w:t>
             </w:r>
           </w:p>
         </w:tc>
@@ -1454,10 +1451,7 @@
               <w:jc w:val="center"/>
             </w:pPr>
             <w:r>
-              <w:t>100</w:t>
-            </w:r>
-            <w:r>
-              <w:t>%</w:t>
+              <w:t>100%</w:t>
             </w:r>
           </w:p>
         </w:tc>
@@ -1656,10 +1650,7 @@
               <w:jc w:val="center"/>
             </w:pPr>
             <w:r>
-              <w:t>100</w:t>
-            </w:r>
-            <w:r>
-              <w:t>%</w:t>
+              <w:t>100%</w:t>
             </w:r>
           </w:p>
         </w:tc>
@@ -1789,6 +1780,86 @@
               <w:spacing w:before="0" w:after="0" w:line="240" w:lineRule="auto"/>
               <w:ind w:left="0" w:hanging="2"/>
             </w:pPr>
+            <w:proofErr w:type="spellStart"/>
+            <w:r>
+              <w:t>Có</w:t>
+            </w:r>
+            <w:proofErr w:type="spellEnd"/>
+            <w:r>
+              <w:t xml:space="preserve"> </w:t>
+            </w:r>
+            <w:proofErr w:type="spellStart"/>
+            <w:r>
+              <w:t>thể</w:t>
+            </w:r>
+            <w:proofErr w:type="spellEnd"/>
+            <w:r>
+              <w:t xml:space="preserve"> </w:t>
+            </w:r>
+            <w:proofErr w:type="spellStart"/>
+            <w:r>
+              <w:t>chọn</w:t>
+            </w:r>
+            <w:proofErr w:type="spellEnd"/>
+            <w:r>
+              <w:t xml:space="preserve"> </w:t>
+            </w:r>
+            <w:proofErr w:type="spellStart"/>
+            <w:r>
+              <w:t>sinh</w:t>
+            </w:r>
+            <w:proofErr w:type="spellEnd"/>
+            <w:r>
+              <w:t xml:space="preserve"> </w:t>
+            </w:r>
+            <w:proofErr w:type="spellStart"/>
+            <w:r>
+              <w:t>viên</w:t>
+            </w:r>
+            <w:proofErr w:type="spellEnd"/>
+            <w:r>
+              <w:t xml:space="preserve"> </w:t>
+            </w:r>
+            <w:proofErr w:type="spellStart"/>
+            <w:r>
+              <w:t>bất</w:t>
+            </w:r>
+            <w:proofErr w:type="spellEnd"/>
+            <w:r>
+              <w:t xml:space="preserve"> </w:t>
+            </w:r>
+            <w:proofErr w:type="spellStart"/>
+            <w:r>
+              <w:t>kì</w:t>
+            </w:r>
+            <w:proofErr w:type="spellEnd"/>
+            <w:r>
+              <w:t xml:space="preserve"> </w:t>
+            </w:r>
+            <w:proofErr w:type="spellStart"/>
+            <w:r>
+              <w:t>để</w:t>
+            </w:r>
+            <w:proofErr w:type="spellEnd"/>
+            <w:r>
+              <w:t xml:space="preserve"> </w:t>
+            </w:r>
+            <w:proofErr w:type="spellStart"/>
+            <w:r>
+              <w:t>phát</w:t>
+            </w:r>
+            <w:proofErr w:type="spellEnd"/>
+            <w:r>
+              <w:t xml:space="preserve"> </w:t>
+            </w:r>
+            <w:proofErr w:type="spellStart"/>
+            <w:r>
+              <w:t>sinh</w:t>
+            </w:r>
+            <w:proofErr w:type="spellEnd"/>
+            <w:r>
+              <w:t xml:space="preserve"> profile page</w:t>
+            </w:r>
           </w:p>
         </w:tc>
         <w:tc>
@@ -1818,7 +1889,10 @@
               <w:jc w:val="center"/>
             </w:pPr>
             <w:r>
-              <w:t>…%</w:t>
+              <w:t>100</w:t>
+            </w:r>
+            <w:r>
+              <w:t>%</w:t>
             </w:r>
           </w:p>
         </w:tc>
@@ -1854,6 +1928,7 @@
               <w:jc w:val="center"/>
             </w:pPr>
             <w:r>
+              <w:lastRenderedPageBreak/>
               <w:t>5</w:t>
             </w:r>
           </w:p>
@@ -1946,8 +2021,77 @@
             </w:r>
             <w:proofErr w:type="spellEnd"/>
             <w:r>
+              <w:t xml:space="preserve"> </w:t>
+            </w:r>
+            <w:proofErr w:type="spellStart"/>
+            <w:r>
+              <w:t>nhập</w:t>
+            </w:r>
+            <w:proofErr w:type="spellEnd"/>
+            <w:r>
+              <w:t xml:space="preserve"> </w:t>
+            </w:r>
+            <w:proofErr w:type="spellStart"/>
+            <w:r>
+              <w:t>và</w:t>
+            </w:r>
+            <w:proofErr w:type="spellEnd"/>
+            <w:r>
+              <w:t xml:space="preserve"> </w:t>
+            </w:r>
+            <w:proofErr w:type="spellStart"/>
+            <w:r>
+              <w:t>xuất</w:t>
+            </w:r>
+            <w:proofErr w:type="spellEnd"/>
+            <w:r>
+              <w:t xml:space="preserve"> </w:t>
+            </w:r>
+            <w:proofErr w:type="spellStart"/>
+            <w:r>
+              <w:t>dữ</w:t>
+            </w:r>
+            <w:proofErr w:type="spellEnd"/>
+            <w:r>
+              <w:t xml:space="preserve"> </w:t>
+            </w:r>
+            <w:proofErr w:type="spellStart"/>
+            <w:r>
+              <w:t>liệu</w:t>
+            </w:r>
+            <w:proofErr w:type="spellEnd"/>
+            <w:r>
               <w:t xml:space="preserve"> Unicode </w:t>
             </w:r>
+            <w:proofErr w:type="spellStart"/>
+            <w:r>
+              <w:t>trong</w:t>
+            </w:r>
+            <w:proofErr w:type="spellEnd"/>
+            <w:r>
+              <w:t xml:space="preserve"> </w:t>
+            </w:r>
+            <w:proofErr w:type="spellStart"/>
+            <w:r>
+              <w:t>lúc</w:t>
+            </w:r>
+            <w:proofErr w:type="spellEnd"/>
+            <w:r>
+              <w:t xml:space="preserve"> </w:t>
+            </w:r>
+            <w:proofErr w:type="spellStart"/>
+            <w:r>
+              <w:t>chương</w:t>
+            </w:r>
+            <w:proofErr w:type="spellEnd"/>
+            <w:r>
+              <w:t xml:space="preserve"> </w:t>
+            </w:r>
+            <w:proofErr w:type="spellStart"/>
+            <w:r>
+              <w:t>trình</w:t>
+            </w:r>
+            <w:proofErr w:type="spellEnd"/>
           </w:p>
         </w:tc>
         <w:tc>
@@ -1977,10 +2121,7 @@
               <w:jc w:val="center"/>
             </w:pPr>
             <w:r>
-              <w:t>100</w:t>
-            </w:r>
-            <w:r>
-              <w:t>%</w:t>
+              <w:t>100%</w:t>
             </w:r>
           </w:p>
         </w:tc>
@@ -2016,7 +2157,6 @@
               <w:jc w:val="center"/>
             </w:pPr>
             <w:r>
-              <w:lastRenderedPageBreak/>
               <w:t>6</w:t>
             </w:r>
           </w:p>
@@ -2252,10 +2392,7 @@
               <w:jc w:val="center"/>
             </w:pPr>
             <w:r>
-              <w:t>80</w:t>
-            </w:r>
-            <w:r>
-              <w:t>%</w:t>
+              <w:t>80%</w:t>
             </w:r>
           </w:p>
         </w:tc>
@@ -2569,10 +2706,7 @@
               <w:jc w:val="center"/>
             </w:pPr>
             <w:r>
-              <w:t>100</w:t>
-            </w:r>
-            <w:r>
-              <w:t>%</w:t>
+              <w:t>100%</w:t>
             </w:r>
           </w:p>
         </w:tc>

</xml_diff>